<commit_message>
Added My Kittens Page
</commit_message>
<xml_diff>
--- a/docs/sc_notes.docx
+++ b/docs/sc_notes.docx
@@ -5,6 +5,7 @@
     <w:p>
       <w:pPr>
         <w:rPr>
+          <w:rFonts w:ascii="Segoe UI Emoji" w:hAnsi="Segoe UI Emoji" w:cs="Segoe UI Emoji"/>
           <w:b/>
           <w:bCs/>
         </w:rPr>
@@ -20,6 +21,1364 @@
       </w:r>
       <w:r>
         <w:rPr>
+          <w:rFonts w:ascii="Segoe UI Emoji" w:hAnsi="Segoe UI Emoji" w:cs="Segoe UI Emoji"/>
+          <w:b/>
+          <w:bCs/>
+        </w:rPr>
+        <w:t xml:space="preserve"> Smooth Cryptics</w:t>
+      </w:r>
+    </w:p>
+    <w:p>
+      <w:pPr>
+        <w:rPr>
+          <w:rFonts w:ascii="Segoe UI Emoji" w:hAnsi="Segoe UI Emoji" w:cs="Segoe UI Emoji"/>
+          <w:b/>
+          <w:bCs/>
+        </w:rPr>
+      </w:pPr>
+      <w:r>
+        <w:rPr>
+          <w:rFonts w:ascii="Segoe UI Emoji" w:hAnsi="Segoe UI Emoji" w:cs="Segoe UI Emoji"/>
+          <w:b/>
+          <w:bCs/>
+          <w:i/>
+          <w:iCs/>
+        </w:rPr>
+        <w:t>“Caesar is cracking,</w:t>
+      </w:r>
+      <w:r>
+        <w:rPr>
+          <w:rFonts w:ascii="Segoe UI Emoji" w:hAnsi="Segoe UI Emoji" w:cs="Segoe UI Emoji"/>
+          <w:b/>
+          <w:bCs/>
+          <w:i/>
+          <w:iCs/>
+        </w:rPr>
+        <w:br/>
+        <w:t>you talk in encrypted lines,</w:t>
+      </w:r>
+      <w:r>
+        <w:rPr>
+          <w:rFonts w:ascii="Segoe UI Emoji" w:hAnsi="Segoe UI Emoji" w:cs="Segoe UI Emoji"/>
+          <w:b/>
+          <w:bCs/>
+          <w:i/>
+          <w:iCs/>
+        </w:rPr>
+        <w:br/>
+        <w:t>peels like an onion.”</w:t>
+      </w:r>
+    </w:p>
+    <w:p>
+      <w:pPr>
+        <w:rPr>
+          <w:rFonts w:ascii="Segoe UI Emoji" w:hAnsi="Segoe UI Emoji" w:cs="Segoe UI Emoji"/>
+          <w:b/>
+          <w:bCs/>
+          <w:lang w:val="de-AT"/>
+        </w:rPr>
+      </w:pPr>
+      <w:r>
+        <w:rPr>
+          <w:rFonts w:ascii="Segoe UI Emoji" w:hAnsi="Segoe UI Emoji" w:cs="Segoe UI Emoji"/>
+          <w:b/>
+          <w:bCs/>
+          <w:lang w:val="de-AT"/>
+        </w:rPr>
+        <w:pict w14:anchorId="5860287A">
+          <v:rect id="_x0000_i1059" style="width:0;height:1.5pt" o:hralign="center" o:hrstd="t" o:hr="t" fillcolor="#a0a0a0" stroked="f"/>
+        </w:pict>
+      </w:r>
+    </w:p>
+    <w:p>
+      <w:pPr>
+        <w:rPr>
+          <w:rFonts w:ascii="Segoe UI Emoji" w:hAnsi="Segoe UI Emoji" w:cs="Segoe UI Emoji"/>
+          <w:b/>
+          <w:bCs/>
+        </w:rPr>
+      </w:pPr>
+      <w:r>
+        <w:rPr>
+          <w:rFonts w:ascii="Segoe UI Emoji" w:hAnsi="Segoe UI Emoji" w:cs="Segoe UI Emoji"/>
+          <w:b/>
+          <w:bCs/>
+          <w:lang w:val="de-AT"/>
+        </w:rPr>
+        <w:t>🗝️</w:t>
+      </w:r>
+      <w:r>
+        <w:rPr>
+          <w:rFonts w:ascii="Segoe UI Emoji" w:hAnsi="Segoe UI Emoji" w:cs="Segoe UI Emoji"/>
+          <w:b/>
+          <w:bCs/>
+        </w:rPr>
+        <w:t xml:space="preserve"> Introduction</w:t>
+      </w:r>
+    </w:p>
+    <w:p>
+      <w:pPr>
+        <w:rPr>
+          <w:rFonts w:ascii="Segoe UI Emoji" w:hAnsi="Segoe UI Emoji" w:cs="Segoe UI Emoji"/>
+          <w:b/>
+          <w:bCs/>
+        </w:rPr>
+      </w:pPr>
+      <w:r>
+        <w:rPr>
+          <w:rFonts w:ascii="Segoe UI Emoji" w:hAnsi="Segoe UI Emoji" w:cs="Segoe UI Emoji"/>
+          <w:b/>
+          <w:bCs/>
+        </w:rPr>
+        <w:t>Smooth Cryptics is my personal journey into the world of cryptography. From ancient cipher wheels to modern encryption algorithms, this path has taught me how to speak the language of secrets — and how to protect them.</w:t>
+      </w:r>
+      <w:r>
+        <w:rPr>
+          <w:rFonts w:ascii="Segoe UI Emoji" w:hAnsi="Segoe UI Emoji" w:cs="Segoe UI Emoji"/>
+          <w:b/>
+          <w:bCs/>
+        </w:rPr>
+        <w:br/>
+        <w:t>What started as curiosity soon became a hands-on dive into secure communication, mathematical beauty, and digital mischief.</w:t>
+      </w:r>
+    </w:p>
+    <w:p>
+      <w:pPr>
+        <w:rPr>
+          <w:rFonts w:ascii="Segoe UI Emoji" w:hAnsi="Segoe UI Emoji" w:cs="Segoe UI Emoji"/>
+          <w:b/>
+          <w:bCs/>
+        </w:rPr>
+      </w:pPr>
+      <w:r>
+        <w:rPr>
+          <w:rFonts w:ascii="Segoe UI Emoji" w:hAnsi="Segoe UI Emoji" w:cs="Segoe UI Emoji"/>
+          <w:b/>
+          <w:bCs/>
+        </w:rPr>
+        <w:t>Here, Milk and Eel faced encrypted messages, digital sauce sabotage, and even the infamous Bbotleda Conspiracy — all while I learned the tools of real-world cryptographers.</w:t>
+      </w:r>
+    </w:p>
+    <w:p>
+      <w:pPr>
+        <w:rPr>
+          <w:rFonts w:ascii="Segoe UI Emoji" w:hAnsi="Segoe UI Emoji" w:cs="Segoe UI Emoji"/>
+          <w:b/>
+          <w:bCs/>
+          <w:lang w:val="de-AT"/>
+        </w:rPr>
+      </w:pPr>
+      <w:r>
+        <w:rPr>
+          <w:rFonts w:ascii="Segoe UI Emoji" w:hAnsi="Segoe UI Emoji" w:cs="Segoe UI Emoji"/>
+          <w:b/>
+          <w:bCs/>
+          <w:lang w:val="de-AT"/>
+        </w:rPr>
+        <w:pict w14:anchorId="7BFDA9C8">
+          <v:rect id="_x0000_i1060" style="width:0;height:1.5pt" o:hralign="center" o:hrstd="t" o:hr="t" fillcolor="#a0a0a0" stroked="f"/>
+        </w:pict>
+      </w:r>
+    </w:p>
+    <w:p>
+      <w:pPr>
+        <w:rPr>
+          <w:rFonts w:ascii="Segoe UI Emoji" w:hAnsi="Segoe UI Emoji" w:cs="Segoe UI Emoji"/>
+          <w:b/>
+          <w:bCs/>
+        </w:rPr>
+      </w:pPr>
+      <w:r>
+        <w:rPr>
+          <w:rFonts w:ascii="Segoe UI Emoji" w:hAnsi="Segoe UI Emoji" w:cs="Segoe UI Emoji"/>
+          <w:b/>
+          <w:bCs/>
+          <w:lang w:val="de-AT"/>
+        </w:rPr>
+        <w:t>📚</w:t>
+      </w:r>
+      <w:r>
+        <w:rPr>
+          <w:rFonts w:ascii="Segoe UI Emoji" w:hAnsi="Segoe UI Emoji" w:cs="Segoe UI Emoji"/>
+          <w:b/>
+          <w:bCs/>
+        </w:rPr>
+        <w:t xml:space="preserve"> Topics Covered</w:t>
+      </w:r>
+    </w:p>
+    <w:p>
+      <w:pPr>
+        <w:rPr>
+          <w:rFonts w:ascii="Segoe UI Emoji" w:hAnsi="Segoe UI Emoji" w:cs="Segoe UI Emoji"/>
+          <w:b/>
+          <w:bCs/>
+        </w:rPr>
+      </w:pPr>
+      <w:r>
+        <w:rPr>
+          <w:rFonts w:ascii="Segoe UI Emoji" w:hAnsi="Segoe UI Emoji" w:cs="Segoe UI Emoji"/>
+          <w:b/>
+          <w:bCs/>
+        </w:rPr>
+        <w:t>This learning path includes both classical and modern cryptographic concepts, including:</w:t>
+      </w:r>
+    </w:p>
+    <w:p>
+      <w:pPr>
+        <w:numPr>
+          <w:ilvl w:val="0"/>
+          <w:numId w:val="4"/>
+        </w:numPr>
+        <w:rPr>
+          <w:rFonts w:ascii="Segoe UI Emoji" w:hAnsi="Segoe UI Emoji" w:cs="Segoe UI Emoji"/>
+          <w:b/>
+          <w:bCs/>
+        </w:rPr>
+      </w:pPr>
+      <w:r>
+        <w:rPr>
+          <w:rFonts w:ascii="Segoe UI Emoji" w:hAnsi="Segoe UI Emoji" w:cs="Segoe UI Emoji"/>
+          <w:b/>
+          <w:bCs/>
+        </w:rPr>
+        <w:t>Caesar, Vigenère, and Monoalphabetic substitution ciphers</w:t>
+      </w:r>
+    </w:p>
+    <w:p>
+      <w:pPr>
+        <w:numPr>
+          <w:ilvl w:val="0"/>
+          <w:numId w:val="4"/>
+        </w:numPr>
+        <w:rPr>
+          <w:rFonts w:ascii="Segoe UI Emoji" w:hAnsi="Segoe UI Emoji" w:cs="Segoe UI Emoji"/>
+          <w:b/>
+          <w:bCs/>
+        </w:rPr>
+      </w:pPr>
+      <w:r>
+        <w:rPr>
+          <w:rFonts w:ascii="Segoe UI Emoji" w:hAnsi="Segoe UI Emoji" w:cs="Segoe UI Emoji"/>
+          <w:b/>
+          <w:bCs/>
+        </w:rPr>
+        <w:t>Block and stream encryption (AES, CBC mode)</w:t>
+      </w:r>
+    </w:p>
+    <w:p>
+      <w:pPr>
+        <w:numPr>
+          <w:ilvl w:val="0"/>
+          <w:numId w:val="4"/>
+        </w:numPr>
+        <w:rPr>
+          <w:rFonts w:ascii="Segoe UI Emoji" w:hAnsi="Segoe UI Emoji" w:cs="Segoe UI Emoji"/>
+          <w:b/>
+          <w:bCs/>
+          <w:lang w:val="de-AT"/>
+        </w:rPr>
+      </w:pPr>
+      <w:r>
+        <w:rPr>
+          <w:rFonts w:ascii="Segoe UI Emoji" w:hAnsi="Segoe UI Emoji" w:cs="Segoe UI Emoji"/>
+          <w:b/>
+          <w:bCs/>
+          <w:lang w:val="de-AT"/>
+        </w:rPr>
+        <w:t xml:space="preserve">Message </w:t>
+      </w:r>
+      <w:proofErr w:type="spellStart"/>
+      <w:r>
+        <w:rPr>
+          <w:rFonts w:ascii="Segoe UI Emoji" w:hAnsi="Segoe UI Emoji" w:cs="Segoe UI Emoji"/>
+          <w:b/>
+          <w:bCs/>
+          <w:lang w:val="de-AT"/>
+        </w:rPr>
+        <w:t>authentication</w:t>
+      </w:r>
+      <w:proofErr w:type="spellEnd"/>
+      <w:r>
+        <w:rPr>
+          <w:rFonts w:ascii="Segoe UI Emoji" w:hAnsi="Segoe UI Emoji" w:cs="Segoe UI Emoji"/>
+          <w:b/>
+          <w:bCs/>
+          <w:lang w:val="de-AT"/>
+        </w:rPr>
+        <w:t xml:space="preserve"> and HMAC</w:t>
+      </w:r>
+    </w:p>
+    <w:p>
+      <w:pPr>
+        <w:numPr>
+          <w:ilvl w:val="0"/>
+          <w:numId w:val="4"/>
+        </w:numPr>
+        <w:rPr>
+          <w:rFonts w:ascii="Segoe UI Emoji" w:hAnsi="Segoe UI Emoji" w:cs="Segoe UI Emoji"/>
+          <w:b/>
+          <w:bCs/>
+          <w:lang w:val="de-AT"/>
+        </w:rPr>
+      </w:pPr>
+      <w:r>
+        <w:rPr>
+          <w:rFonts w:ascii="Segoe UI Emoji" w:hAnsi="Segoe UI Emoji" w:cs="Segoe UI Emoji"/>
+          <w:b/>
+          <w:bCs/>
+          <w:lang w:val="de-AT"/>
+        </w:rPr>
+        <w:t xml:space="preserve">Password </w:t>
+      </w:r>
+      <w:proofErr w:type="spellStart"/>
+      <w:r>
+        <w:rPr>
+          <w:rFonts w:ascii="Segoe UI Emoji" w:hAnsi="Segoe UI Emoji" w:cs="Segoe UI Emoji"/>
+          <w:b/>
+          <w:bCs/>
+          <w:lang w:val="de-AT"/>
+        </w:rPr>
+        <w:t>hashing</w:t>
+      </w:r>
+      <w:proofErr w:type="spellEnd"/>
+      <w:r>
+        <w:rPr>
+          <w:rFonts w:ascii="Segoe UI Emoji" w:hAnsi="Segoe UI Emoji" w:cs="Segoe UI Emoji"/>
+          <w:b/>
+          <w:bCs/>
+          <w:lang w:val="de-AT"/>
+        </w:rPr>
+        <w:t xml:space="preserve"> and </w:t>
+      </w:r>
+      <w:proofErr w:type="spellStart"/>
+      <w:r>
+        <w:rPr>
+          <w:rFonts w:ascii="Segoe UI Emoji" w:hAnsi="Segoe UI Emoji" w:cs="Segoe UI Emoji"/>
+          <w:b/>
+          <w:bCs/>
+          <w:lang w:val="de-AT"/>
+        </w:rPr>
+        <w:t>salting</w:t>
+      </w:r>
+      <w:proofErr w:type="spellEnd"/>
+    </w:p>
+    <w:p>
+      <w:pPr>
+        <w:numPr>
+          <w:ilvl w:val="0"/>
+          <w:numId w:val="4"/>
+        </w:numPr>
+        <w:rPr>
+          <w:rFonts w:ascii="Segoe UI Emoji" w:hAnsi="Segoe UI Emoji" w:cs="Segoe UI Emoji"/>
+          <w:b/>
+          <w:bCs/>
+          <w:lang w:val="de-AT"/>
+        </w:rPr>
+      </w:pPr>
+      <w:proofErr w:type="spellStart"/>
+      <w:r>
+        <w:rPr>
+          <w:rFonts w:ascii="Segoe UI Emoji" w:hAnsi="Segoe UI Emoji" w:cs="Segoe UI Emoji"/>
+          <w:b/>
+          <w:bCs/>
+          <w:lang w:val="de-AT"/>
+        </w:rPr>
+        <w:t>Asymmetric</w:t>
+      </w:r>
+      <w:proofErr w:type="spellEnd"/>
+      <w:r>
+        <w:rPr>
+          <w:rFonts w:ascii="Segoe UI Emoji" w:hAnsi="Segoe UI Emoji" w:cs="Segoe UI Emoji"/>
+          <w:b/>
+          <w:bCs/>
+          <w:lang w:val="de-AT"/>
+        </w:rPr>
+        <w:t xml:space="preserve"> </w:t>
+      </w:r>
+      <w:proofErr w:type="spellStart"/>
+      <w:r>
+        <w:rPr>
+          <w:rFonts w:ascii="Segoe UI Emoji" w:hAnsi="Segoe UI Emoji" w:cs="Segoe UI Emoji"/>
+          <w:b/>
+          <w:bCs/>
+          <w:lang w:val="de-AT"/>
+        </w:rPr>
+        <w:t>encryption</w:t>
+      </w:r>
+      <w:proofErr w:type="spellEnd"/>
+      <w:r>
+        <w:rPr>
+          <w:rFonts w:ascii="Segoe UI Emoji" w:hAnsi="Segoe UI Emoji" w:cs="Segoe UI Emoji"/>
+          <w:b/>
+          <w:bCs/>
+          <w:lang w:val="de-AT"/>
+        </w:rPr>
+        <w:t xml:space="preserve"> </w:t>
+      </w:r>
+      <w:proofErr w:type="spellStart"/>
+      <w:r>
+        <w:rPr>
+          <w:rFonts w:ascii="Segoe UI Emoji" w:hAnsi="Segoe UI Emoji" w:cs="Segoe UI Emoji"/>
+          <w:b/>
+          <w:bCs/>
+          <w:lang w:val="de-AT"/>
+        </w:rPr>
+        <w:t>with</w:t>
+      </w:r>
+      <w:proofErr w:type="spellEnd"/>
+      <w:r>
+        <w:rPr>
+          <w:rFonts w:ascii="Segoe UI Emoji" w:hAnsi="Segoe UI Emoji" w:cs="Segoe UI Emoji"/>
+          <w:b/>
+          <w:bCs/>
+          <w:lang w:val="de-AT"/>
+        </w:rPr>
+        <w:t xml:space="preserve"> RSA</w:t>
+      </w:r>
+    </w:p>
+    <w:p>
+      <w:pPr>
+        <w:numPr>
+          <w:ilvl w:val="0"/>
+          <w:numId w:val="4"/>
+        </w:numPr>
+        <w:rPr>
+          <w:rFonts w:ascii="Segoe UI Emoji" w:hAnsi="Segoe UI Emoji" w:cs="Segoe UI Emoji"/>
+          <w:b/>
+          <w:bCs/>
+        </w:rPr>
+      </w:pPr>
+      <w:r>
+        <w:rPr>
+          <w:rFonts w:ascii="Segoe UI Emoji" w:hAnsi="Segoe UI Emoji" w:cs="Segoe UI Emoji"/>
+          <w:b/>
+          <w:bCs/>
+        </w:rPr>
+        <w:t>Digital signatures for integrity and authenticity</w:t>
+      </w:r>
+    </w:p>
+    <w:p>
+      <w:pPr>
+        <w:numPr>
+          <w:ilvl w:val="0"/>
+          <w:numId w:val="4"/>
+        </w:numPr>
+        <w:rPr>
+          <w:rFonts w:ascii="Segoe UI Emoji" w:hAnsi="Segoe UI Emoji" w:cs="Segoe UI Emoji"/>
+          <w:b/>
+          <w:bCs/>
+          <w:lang w:val="de-AT"/>
+        </w:rPr>
+      </w:pPr>
+      <w:r>
+        <w:rPr>
+          <w:rFonts w:ascii="Segoe UI Emoji" w:hAnsi="Segoe UI Emoji" w:cs="Segoe UI Emoji"/>
+          <w:b/>
+          <w:bCs/>
+          <w:lang w:val="de-AT"/>
+        </w:rPr>
+        <w:t xml:space="preserve">Hybrid </w:t>
+      </w:r>
+      <w:proofErr w:type="spellStart"/>
+      <w:r>
+        <w:rPr>
+          <w:rFonts w:ascii="Segoe UI Emoji" w:hAnsi="Segoe UI Emoji" w:cs="Segoe UI Emoji"/>
+          <w:b/>
+          <w:bCs/>
+          <w:lang w:val="de-AT"/>
+        </w:rPr>
+        <w:t>encryption</w:t>
+      </w:r>
+      <w:proofErr w:type="spellEnd"/>
+      <w:r>
+        <w:rPr>
+          <w:rFonts w:ascii="Segoe UI Emoji" w:hAnsi="Segoe UI Emoji" w:cs="Segoe UI Emoji"/>
+          <w:b/>
+          <w:bCs/>
+          <w:lang w:val="de-AT"/>
+        </w:rPr>
+        <w:t xml:space="preserve"> </w:t>
+      </w:r>
+      <w:proofErr w:type="spellStart"/>
+      <w:r>
+        <w:rPr>
+          <w:rFonts w:ascii="Segoe UI Emoji" w:hAnsi="Segoe UI Emoji" w:cs="Segoe UI Emoji"/>
+          <w:b/>
+          <w:bCs/>
+          <w:lang w:val="de-AT"/>
+        </w:rPr>
+        <w:t>systems</w:t>
+      </w:r>
+      <w:proofErr w:type="spellEnd"/>
+      <w:r>
+        <w:rPr>
+          <w:rFonts w:ascii="Segoe UI Emoji" w:hAnsi="Segoe UI Emoji" w:cs="Segoe UI Emoji"/>
+          <w:b/>
+          <w:bCs/>
+          <w:lang w:val="de-AT"/>
+        </w:rPr>
+        <w:t xml:space="preserve"> like PGP</w:t>
+      </w:r>
+    </w:p>
+    <w:p>
+      <w:pPr>
+        <w:numPr>
+          <w:ilvl w:val="0"/>
+          <w:numId w:val="4"/>
+        </w:numPr>
+        <w:rPr>
+          <w:rFonts w:ascii="Segoe UI Emoji" w:hAnsi="Segoe UI Emoji" w:cs="Segoe UI Emoji"/>
+          <w:b/>
+          <w:bCs/>
+          <w:lang w:val="de-AT"/>
+        </w:rPr>
+      </w:pPr>
+      <w:r>
+        <w:rPr>
+          <w:rFonts w:ascii="Segoe UI Emoji" w:hAnsi="Segoe UI Emoji" w:cs="Segoe UI Emoji"/>
+          <w:b/>
+          <w:bCs/>
+          <w:lang w:val="de-AT"/>
+        </w:rPr>
+        <w:t xml:space="preserve">Diffie-Hellman </w:t>
+      </w:r>
+      <w:proofErr w:type="spellStart"/>
+      <w:r>
+        <w:rPr>
+          <w:rFonts w:ascii="Segoe UI Emoji" w:hAnsi="Segoe UI Emoji" w:cs="Segoe UI Emoji"/>
+          <w:b/>
+          <w:bCs/>
+          <w:lang w:val="de-AT"/>
+        </w:rPr>
+        <w:t>key</w:t>
+      </w:r>
+      <w:proofErr w:type="spellEnd"/>
+      <w:r>
+        <w:rPr>
+          <w:rFonts w:ascii="Segoe UI Emoji" w:hAnsi="Segoe UI Emoji" w:cs="Segoe UI Emoji"/>
+          <w:b/>
+          <w:bCs/>
+          <w:lang w:val="de-AT"/>
+        </w:rPr>
+        <w:t xml:space="preserve"> </w:t>
+      </w:r>
+      <w:proofErr w:type="spellStart"/>
+      <w:r>
+        <w:rPr>
+          <w:rFonts w:ascii="Segoe UI Emoji" w:hAnsi="Segoe UI Emoji" w:cs="Segoe UI Emoji"/>
+          <w:b/>
+          <w:bCs/>
+          <w:lang w:val="de-AT"/>
+        </w:rPr>
+        <w:t>exchange</w:t>
+      </w:r>
+      <w:proofErr w:type="spellEnd"/>
+    </w:p>
+    <w:p>
+      <w:pPr>
+        <w:numPr>
+          <w:ilvl w:val="0"/>
+          <w:numId w:val="4"/>
+        </w:numPr>
+        <w:rPr>
+          <w:rFonts w:ascii="Segoe UI Emoji" w:hAnsi="Segoe UI Emoji" w:cs="Segoe UI Emoji"/>
+          <w:b/>
+          <w:bCs/>
+          <w:lang w:val="de-AT"/>
+        </w:rPr>
+      </w:pPr>
+      <w:r>
+        <w:rPr>
+          <w:rFonts w:ascii="Segoe UI Emoji" w:hAnsi="Segoe UI Emoji" w:cs="Segoe UI Emoji"/>
+          <w:b/>
+          <w:bCs/>
+          <w:lang w:val="de-AT"/>
+        </w:rPr>
+        <w:t xml:space="preserve">Base64 </w:t>
+      </w:r>
+      <w:proofErr w:type="spellStart"/>
+      <w:r>
+        <w:rPr>
+          <w:rFonts w:ascii="Segoe UI Emoji" w:hAnsi="Segoe UI Emoji" w:cs="Segoe UI Emoji"/>
+          <w:b/>
+          <w:bCs/>
+          <w:lang w:val="de-AT"/>
+        </w:rPr>
+        <w:t>encoding</w:t>
+      </w:r>
+      <w:proofErr w:type="spellEnd"/>
+      <w:r>
+        <w:rPr>
+          <w:rFonts w:ascii="Segoe UI Emoji" w:hAnsi="Segoe UI Emoji" w:cs="Segoe UI Emoji"/>
+          <w:b/>
+          <w:bCs/>
+          <w:lang w:val="de-AT"/>
+        </w:rPr>
+        <w:t xml:space="preserve"> and </w:t>
+      </w:r>
+      <w:proofErr w:type="spellStart"/>
+      <w:r>
+        <w:rPr>
+          <w:rFonts w:ascii="Segoe UI Emoji" w:hAnsi="Segoe UI Emoji" w:cs="Segoe UI Emoji"/>
+          <w:b/>
+          <w:bCs/>
+          <w:lang w:val="de-AT"/>
+        </w:rPr>
+        <w:t>decoding</w:t>
+      </w:r>
+      <w:proofErr w:type="spellEnd"/>
+    </w:p>
+    <w:p>
+      <w:pPr>
+        <w:numPr>
+          <w:ilvl w:val="0"/>
+          <w:numId w:val="4"/>
+        </w:numPr>
+        <w:rPr>
+          <w:rFonts w:ascii="Segoe UI Emoji" w:hAnsi="Segoe UI Emoji" w:cs="Segoe UI Emoji"/>
+          <w:b/>
+          <w:bCs/>
+          <w:lang w:val="de-AT"/>
+        </w:rPr>
+      </w:pPr>
+      <w:proofErr w:type="spellStart"/>
+      <w:r>
+        <w:rPr>
+          <w:rFonts w:ascii="Segoe UI Emoji" w:hAnsi="Segoe UI Emoji" w:cs="Segoe UI Emoji"/>
+          <w:b/>
+          <w:bCs/>
+          <w:lang w:val="de-AT"/>
+        </w:rPr>
+        <w:t>Cryptographic</w:t>
+      </w:r>
+      <w:proofErr w:type="spellEnd"/>
+      <w:r>
+        <w:rPr>
+          <w:rFonts w:ascii="Segoe UI Emoji" w:hAnsi="Segoe UI Emoji" w:cs="Segoe UI Emoji"/>
+          <w:b/>
+          <w:bCs/>
+          <w:lang w:val="de-AT"/>
+        </w:rPr>
+        <w:t xml:space="preserve"> </w:t>
+      </w:r>
+      <w:proofErr w:type="spellStart"/>
+      <w:r>
+        <w:rPr>
+          <w:rFonts w:ascii="Segoe UI Emoji" w:hAnsi="Segoe UI Emoji" w:cs="Segoe UI Emoji"/>
+          <w:b/>
+          <w:bCs/>
+          <w:lang w:val="de-AT"/>
+        </w:rPr>
+        <w:t>simulation</w:t>
+      </w:r>
+      <w:proofErr w:type="spellEnd"/>
+      <w:r>
+        <w:rPr>
+          <w:rFonts w:ascii="Segoe UI Emoji" w:hAnsi="Segoe UI Emoji" w:cs="Segoe UI Emoji"/>
+          <w:b/>
+          <w:bCs/>
+          <w:lang w:val="de-AT"/>
+        </w:rPr>
+        <w:t xml:space="preserve"> </w:t>
+      </w:r>
+      <w:proofErr w:type="spellStart"/>
+      <w:r>
+        <w:rPr>
+          <w:rFonts w:ascii="Segoe UI Emoji" w:hAnsi="Segoe UI Emoji" w:cs="Segoe UI Emoji"/>
+          <w:b/>
+          <w:bCs/>
+          <w:lang w:val="de-AT"/>
+        </w:rPr>
+        <w:t>projects</w:t>
+      </w:r>
+      <w:proofErr w:type="spellEnd"/>
+    </w:p>
+    <w:p>
+      <w:pPr>
+        <w:rPr>
+          <w:rFonts w:ascii="Segoe UI Emoji" w:hAnsi="Segoe UI Emoji" w:cs="Segoe UI Emoji"/>
+          <w:b/>
+          <w:bCs/>
+          <w:lang w:val="de-AT"/>
+        </w:rPr>
+      </w:pPr>
+      <w:r>
+        <w:rPr>
+          <w:rFonts w:ascii="Segoe UI Emoji" w:hAnsi="Segoe UI Emoji" w:cs="Segoe UI Emoji"/>
+          <w:b/>
+          <w:bCs/>
+          <w:lang w:val="de-AT"/>
+        </w:rPr>
+        <w:pict w14:anchorId="4D675936">
+          <v:rect id="_x0000_i1061" style="width:0;height:1.5pt" o:hralign="center" o:hrstd="t" o:hr="t" fillcolor="#a0a0a0" stroked="f"/>
+        </w:pict>
+      </w:r>
+    </w:p>
+    <w:p>
+      <w:pPr>
+        <w:rPr>
+          <w:rFonts w:ascii="Segoe UI Emoji" w:hAnsi="Segoe UI Emoji" w:cs="Segoe UI Emoji"/>
+          <w:b/>
+          <w:bCs/>
+          <w:lang w:val="de-AT"/>
+        </w:rPr>
+      </w:pPr>
+      <w:r>
+        <w:rPr>
+          <w:rFonts w:ascii="Segoe UI Emoji" w:hAnsi="Segoe UI Emoji" w:cs="Segoe UI Emoji"/>
+          <w:b/>
+          <w:bCs/>
+          <w:lang w:val="de-AT"/>
+        </w:rPr>
+        <w:t>🗓️ Weekly Timeline</w:t>
+      </w:r>
+    </w:p>
+    <w:p>
+      <w:pPr>
+        <w:rPr>
+          <w:rFonts w:ascii="Segoe UI Emoji" w:hAnsi="Segoe UI Emoji" w:cs="Segoe UI Emoji"/>
+          <w:b/>
+          <w:bCs/>
+        </w:rPr>
+      </w:pPr>
+      <w:r>
+        <w:rPr>
+          <w:rFonts w:ascii="Segoe UI Emoji" w:hAnsi="Segoe UI Emoji" w:cs="Segoe UI Emoji"/>
+          <w:b/>
+          <w:bCs/>
+        </w:rPr>
+        <w:t>Week 1: Classic Ciphers – Caesar, Vigenère, Mono Substitution</w:t>
+      </w:r>
+      <w:r>
+        <w:rPr>
+          <w:rFonts w:ascii="Segoe UI Emoji" w:hAnsi="Segoe UI Emoji" w:cs="Segoe UI Emoji"/>
+          <w:b/>
+          <w:bCs/>
+        </w:rPr>
+        <w:br/>
+        <w:t>Week 2: Onion Layer Encryption Simulation</w:t>
+      </w:r>
+      <w:r>
+        <w:rPr>
+          <w:rFonts w:ascii="Segoe UI Emoji" w:hAnsi="Segoe UI Emoji" w:cs="Segoe UI Emoji"/>
+          <w:b/>
+          <w:bCs/>
+        </w:rPr>
+        <w:br/>
+        <w:t>Week 3: Symmetric Encryption (AES CBC)</w:t>
+      </w:r>
+      <w:r>
+        <w:rPr>
+          <w:rFonts w:ascii="Segoe UI Emoji" w:hAnsi="Segoe UI Emoji" w:cs="Segoe UI Emoji"/>
+          <w:b/>
+          <w:bCs/>
+        </w:rPr>
+        <w:br/>
+        <w:t>Week 4: HMAC Implementation from Scratch</w:t>
+      </w:r>
+      <w:r>
+        <w:rPr>
+          <w:rFonts w:ascii="Segoe UI Emoji" w:hAnsi="Segoe UI Emoji" w:cs="Segoe UI Emoji"/>
+          <w:b/>
+          <w:bCs/>
+        </w:rPr>
+        <w:br/>
+        <w:t>Week 5: Password Hashing + Salting</w:t>
+      </w:r>
+      <w:r>
+        <w:rPr>
+          <w:rFonts w:ascii="Segoe UI Emoji" w:hAnsi="Segoe UI Emoji" w:cs="Segoe UI Emoji"/>
+          <w:b/>
+          <w:bCs/>
+        </w:rPr>
+        <w:br/>
+        <w:t>Week 6: RSA and PGP-Style Messaging</w:t>
+      </w:r>
+      <w:r>
+        <w:rPr>
+          <w:rFonts w:ascii="Segoe UI Emoji" w:hAnsi="Segoe UI Emoji" w:cs="Segoe UI Emoji"/>
+          <w:b/>
+          <w:bCs/>
+        </w:rPr>
+        <w:br/>
+      </w:r>
+      <w:r>
+        <w:rPr>
+          <w:rFonts w:ascii="Segoe UI Emoji" w:hAnsi="Segoe UI Emoji" w:cs="Segoe UI Emoji"/>
+          <w:b/>
+          <w:bCs/>
+        </w:rPr>
+        <w:lastRenderedPageBreak/>
+        <w:t>Week 7: Diffie-Hellman Key Exchange Simulation</w:t>
+      </w:r>
+      <w:r>
+        <w:rPr>
+          <w:rFonts w:ascii="Segoe UI Emoji" w:hAnsi="Segoe UI Emoji" w:cs="Segoe UI Emoji"/>
+          <w:b/>
+          <w:bCs/>
+        </w:rPr>
+        <w:br/>
+        <w:t>Week 8: Final Project: Condiment Chat (PGP + Hybrid + Signature + AES)</w:t>
+      </w:r>
+      <w:r>
+        <w:rPr>
+          <w:rFonts w:ascii="Segoe UI Emoji" w:hAnsi="Segoe UI Emoji" w:cs="Segoe UI Emoji"/>
+          <w:b/>
+          <w:bCs/>
+        </w:rPr>
+        <w:br/>
+        <w:t>Optional:</w:t>
+      </w:r>
+      <w:r>
+        <w:rPr>
+          <w:rFonts w:ascii="Segoe UI Emoji" w:hAnsi="Segoe UI Emoji" w:cs="Segoe UI Emoji"/>
+          <w:b/>
+          <w:bCs/>
+        </w:rPr>
+        <w:br/>
+        <w:t>Week 9: Bbotleda Conspiracy Puzzle (Caesar + Vigenère + AES + Stego)</w:t>
+      </w:r>
+    </w:p>
+    <w:p>
+      <w:pPr>
+        <w:rPr>
+          <w:rFonts w:ascii="Segoe UI Emoji" w:hAnsi="Segoe UI Emoji" w:cs="Segoe UI Emoji"/>
+          <w:b/>
+          <w:bCs/>
+          <w:lang w:val="de-AT"/>
+        </w:rPr>
+      </w:pPr>
+      <w:r>
+        <w:rPr>
+          <w:rFonts w:ascii="Segoe UI Emoji" w:hAnsi="Segoe UI Emoji" w:cs="Segoe UI Emoji"/>
+          <w:b/>
+          <w:bCs/>
+          <w:lang w:val="de-AT"/>
+        </w:rPr>
+        <w:pict w14:anchorId="10D65AB1">
+          <v:rect id="_x0000_i1062" style="width:0;height:1.5pt" o:hralign="center" o:hrstd="t" o:hr="t" fillcolor="#a0a0a0" stroked="f"/>
+        </w:pict>
+      </w:r>
+    </w:p>
+    <w:p>
+      <w:pPr>
+        <w:rPr>
+          <w:rFonts w:ascii="Segoe UI Emoji" w:hAnsi="Segoe UI Emoji" w:cs="Segoe UI Emoji"/>
+          <w:b/>
+          <w:bCs/>
+        </w:rPr>
+      </w:pPr>
+      <w:r>
+        <w:rPr>
+          <w:rFonts w:ascii="Segoe UI Emoji" w:hAnsi="Segoe UI Emoji" w:cs="Segoe UI Emoji"/>
+          <w:b/>
+          <w:bCs/>
+          <w:lang w:val="de-AT"/>
+        </w:rPr>
+        <w:t>🎯</w:t>
+      </w:r>
+      <w:r>
+        <w:rPr>
+          <w:rFonts w:ascii="Segoe UI Emoji" w:hAnsi="Segoe UI Emoji" w:cs="Segoe UI Emoji"/>
+          <w:b/>
+          <w:bCs/>
+        </w:rPr>
+        <w:t xml:space="preserve"> Outcomes</w:t>
+      </w:r>
+    </w:p>
+    <w:p>
+      <w:pPr>
+        <w:rPr>
+          <w:rFonts w:ascii="Segoe UI Emoji" w:hAnsi="Segoe UI Emoji" w:cs="Segoe UI Emoji"/>
+          <w:b/>
+          <w:bCs/>
+        </w:rPr>
+      </w:pPr>
+      <w:r>
+        <w:rPr>
+          <w:rFonts w:ascii="Segoe UI Emoji" w:hAnsi="Segoe UI Emoji" w:cs="Segoe UI Emoji"/>
+          <w:b/>
+          <w:bCs/>
+        </w:rPr>
+        <w:t>By completing Smooth Cryptics, I learned how to:</w:t>
+      </w:r>
+    </w:p>
+    <w:p>
+      <w:pPr>
+        <w:numPr>
+          <w:ilvl w:val="0"/>
+          <w:numId w:val="5"/>
+        </w:numPr>
+        <w:rPr>
+          <w:rFonts w:ascii="Segoe UI Emoji" w:hAnsi="Segoe UI Emoji" w:cs="Segoe UI Emoji"/>
+          <w:b/>
+          <w:bCs/>
+        </w:rPr>
+      </w:pPr>
+      <w:r>
+        <w:rPr>
+          <w:rFonts w:ascii="Segoe UI Emoji" w:hAnsi="Segoe UI Emoji" w:cs="Segoe UI Emoji"/>
+          <w:b/>
+          <w:bCs/>
+        </w:rPr>
+        <w:t>Implement both classical and modern encryption techniques</w:t>
+      </w:r>
+    </w:p>
+    <w:p>
+      <w:pPr>
+        <w:numPr>
+          <w:ilvl w:val="0"/>
+          <w:numId w:val="5"/>
+        </w:numPr>
+        <w:rPr>
+          <w:rFonts w:ascii="Segoe UI Emoji" w:hAnsi="Segoe UI Emoji" w:cs="Segoe UI Emoji"/>
+          <w:b/>
+          <w:bCs/>
+        </w:rPr>
+      </w:pPr>
+      <w:r>
+        <w:rPr>
+          <w:rFonts w:ascii="Segoe UI Emoji" w:hAnsi="Segoe UI Emoji" w:cs="Segoe UI Emoji"/>
+          <w:b/>
+          <w:bCs/>
+        </w:rPr>
+        <w:t>Understand the math behind secure key exchange and message signing</w:t>
+      </w:r>
+    </w:p>
+    <w:p>
+      <w:pPr>
+        <w:numPr>
+          <w:ilvl w:val="0"/>
+          <w:numId w:val="5"/>
+        </w:numPr>
+        <w:rPr>
+          <w:rFonts w:ascii="Segoe UI Emoji" w:hAnsi="Segoe UI Emoji" w:cs="Segoe UI Emoji"/>
+          <w:b/>
+          <w:bCs/>
+        </w:rPr>
+      </w:pPr>
+      <w:r>
+        <w:rPr>
+          <w:rFonts w:ascii="Segoe UI Emoji" w:hAnsi="Segoe UI Emoji" w:cs="Segoe UI Emoji"/>
+          <w:b/>
+          <w:bCs/>
+        </w:rPr>
+        <w:t>Simulate real-world secure messaging systems like PGP</w:t>
+      </w:r>
+    </w:p>
+    <w:p>
+      <w:pPr>
+        <w:numPr>
+          <w:ilvl w:val="0"/>
+          <w:numId w:val="5"/>
+        </w:numPr>
+        <w:rPr>
+          <w:rFonts w:ascii="Segoe UI Emoji" w:hAnsi="Segoe UI Emoji" w:cs="Segoe UI Emoji"/>
+          <w:b/>
+          <w:bCs/>
+        </w:rPr>
+      </w:pPr>
+      <w:r>
+        <w:rPr>
+          <w:rFonts w:ascii="Segoe UI Emoji" w:hAnsi="Segoe UI Emoji" w:cs="Segoe UI Emoji"/>
+          <w:b/>
+          <w:bCs/>
+        </w:rPr>
+        <w:t>Build, break, and analyze ciphers for fun and education</w:t>
+      </w:r>
+    </w:p>
+    <w:p>
+      <w:pPr>
+        <w:numPr>
+          <w:ilvl w:val="0"/>
+          <w:numId w:val="5"/>
+        </w:numPr>
+        <w:rPr>
+          <w:rFonts w:ascii="Segoe UI Emoji" w:hAnsi="Segoe UI Emoji" w:cs="Segoe UI Emoji"/>
+          <w:b/>
+          <w:bCs/>
+        </w:rPr>
+      </w:pPr>
+      <w:r>
+        <w:rPr>
+          <w:rFonts w:ascii="Segoe UI Emoji" w:hAnsi="Segoe UI Emoji" w:cs="Segoe UI Emoji"/>
+          <w:b/>
+          <w:bCs/>
+        </w:rPr>
+        <w:t>Think like a cryptographer — precise, paranoid, and poetic</w:t>
+      </w:r>
+    </w:p>
+    <w:p>
+      <w:pPr>
+        <w:rPr>
+          <w:rFonts w:ascii="Segoe UI Emoji" w:hAnsi="Segoe UI Emoji" w:cs="Segoe UI Emoji"/>
+          <w:b/>
+          <w:bCs/>
+        </w:rPr>
+      </w:pPr>
+      <w:r>
+        <w:rPr>
+          <w:rFonts w:ascii="Segoe UI Emoji" w:hAnsi="Segoe UI Emoji" w:cs="Segoe UI Emoji"/>
+          <w:b/>
+          <w:bCs/>
+        </w:rPr>
+        <w:t>This path helped me build confidence in cryptography fundamentals and prepared me for more advanced studies in Cybersecurity, CTF hacking, and Secure System Design.</w:t>
+      </w:r>
+    </w:p>
+    <w:p>
+      <w:pPr>
+        <w:rPr>
+          <w:rFonts w:ascii="Segoe UI Emoji" w:hAnsi="Segoe UI Emoji" w:cs="Segoe UI Emoji"/>
+          <w:b/>
+          <w:bCs/>
+          <w:lang w:val="de-AT"/>
+        </w:rPr>
+      </w:pPr>
+      <w:r>
+        <w:rPr>
+          <w:rFonts w:ascii="Segoe UI Emoji" w:hAnsi="Segoe UI Emoji" w:cs="Segoe UI Emoji"/>
+          <w:b/>
+          <w:bCs/>
+          <w:lang w:val="de-AT"/>
+        </w:rPr>
+        <w:pict w14:anchorId="0A61E543">
+          <v:rect id="_x0000_i1063" style="width:0;height:1.5pt" o:hralign="center" o:hrstd="t" o:hr="t" fillcolor="#a0a0a0" stroked="f"/>
+        </w:pict>
+      </w:r>
+    </w:p>
+    <w:p>
+      <w:pPr>
+        <w:rPr>
+          <w:rFonts w:ascii="Segoe UI Emoji" w:hAnsi="Segoe UI Emoji" w:cs="Segoe UI Emoji"/>
+          <w:b/>
+          <w:bCs/>
+        </w:rPr>
+      </w:pPr>
+      <w:r>
+        <w:rPr>
+          <w:rFonts w:ascii="Segoe UI Emoji" w:hAnsi="Segoe UI Emoji" w:cs="Segoe UI Emoji"/>
+          <w:b/>
+          <w:bCs/>
+          <w:lang w:val="de-AT"/>
+        </w:rPr>
+        <w:t>🔗</w:t>
+      </w:r>
+      <w:r>
+        <w:rPr>
+          <w:rFonts w:ascii="Segoe UI Emoji" w:hAnsi="Segoe UI Emoji" w:cs="Segoe UI Emoji"/>
+          <w:b/>
+          <w:bCs/>
+        </w:rPr>
+        <w:t xml:space="preserve"> Project Gallery</w:t>
+      </w:r>
+    </w:p>
+    <w:p>
+      <w:pPr>
+        <w:rPr>
+          <w:rFonts w:ascii="Segoe UI Emoji" w:hAnsi="Segoe UI Emoji" w:cs="Segoe UI Emoji"/>
+          <w:b/>
+          <w:bCs/>
+        </w:rPr>
+      </w:pPr>
+      <w:r>
+        <w:rPr>
+          <w:rFonts w:ascii="Segoe UI Emoji" w:hAnsi="Segoe UI Emoji" w:cs="Segoe UI Emoji"/>
+          <w:b/>
+          <w:bCs/>
+        </w:rPr>
+        <w:t>Each project was created as part of this path — most are self-written and pushed to GitHub:</w:t>
+      </w:r>
+    </w:p>
+    <w:p>
+      <w:pPr>
+        <w:numPr>
+          <w:ilvl w:val="0"/>
+          <w:numId w:val="6"/>
+        </w:numPr>
+        <w:rPr>
+          <w:rFonts w:ascii="Segoe UI Emoji" w:hAnsi="Segoe UI Emoji" w:cs="Segoe UI Emoji"/>
+          <w:b/>
+          <w:bCs/>
+          <w:lang w:val="de-AT"/>
+        </w:rPr>
+      </w:pPr>
+      <w:r>
+        <w:rPr>
+          <w:rFonts w:ascii="Segoe UI Emoji" w:hAnsi="Segoe UI Emoji" w:cs="Segoe UI Emoji"/>
+          <w:b/>
+          <w:bCs/>
+          <w:lang w:val="de-AT"/>
+        </w:rPr>
+        <w:t xml:space="preserve">🔡 </w:t>
+      </w:r>
+      <w:proofErr w:type="spellStart"/>
+      <w:r>
+        <w:rPr>
+          <w:rFonts w:ascii="Segoe UI Emoji" w:hAnsi="Segoe UI Emoji" w:cs="Segoe UI Emoji"/>
+          <w:b/>
+          <w:bCs/>
+          <w:lang w:val="de-AT"/>
+        </w:rPr>
+        <w:t>Monoalphabetic</w:t>
+      </w:r>
+      <w:proofErr w:type="spellEnd"/>
+      <w:r>
+        <w:rPr>
+          <w:rFonts w:ascii="Segoe UI Emoji" w:hAnsi="Segoe UI Emoji" w:cs="Segoe UI Emoji"/>
+          <w:b/>
+          <w:bCs/>
+          <w:lang w:val="de-AT"/>
+        </w:rPr>
+        <w:t xml:space="preserve"> Substitution</w:t>
+      </w:r>
+    </w:p>
+    <w:p>
+      <w:pPr>
+        <w:numPr>
+          <w:ilvl w:val="0"/>
+          <w:numId w:val="6"/>
+        </w:numPr>
+        <w:rPr>
+          <w:rFonts w:ascii="Segoe UI Emoji" w:hAnsi="Segoe UI Emoji" w:cs="Segoe UI Emoji"/>
+          <w:b/>
+          <w:bCs/>
+          <w:lang w:val="de-AT"/>
+        </w:rPr>
+      </w:pPr>
+      <w:hyperlink r:id="rId5" w:history="1">
+        <w:r>
+          <w:rPr>
+            <w:rStyle w:val="Hyperlink"/>
+            <w:rFonts w:ascii="Segoe UI Emoji" w:hAnsi="Segoe UI Emoji" w:cs="Segoe UI Emoji"/>
+            <w:b/>
+            <w:bCs/>
+            <w:lang w:val="de-AT"/>
+          </w:rPr>
+          <w:t xml:space="preserve">🧅 </w:t>
+        </w:r>
+        <w:proofErr w:type="spellStart"/>
+        <w:r>
+          <w:rPr>
+            <w:rStyle w:val="Hyperlink"/>
+            <w:rFonts w:ascii="Segoe UI Emoji" w:hAnsi="Segoe UI Emoji" w:cs="Segoe UI Emoji"/>
+            <w:b/>
+            <w:bCs/>
+            <w:lang w:val="de-AT"/>
+          </w:rPr>
+          <w:t>Onion</w:t>
+        </w:r>
+        <w:proofErr w:type="spellEnd"/>
+        <w:r>
+          <w:rPr>
+            <w:rStyle w:val="Hyperlink"/>
+            <w:rFonts w:ascii="Segoe UI Emoji" w:hAnsi="Segoe UI Emoji" w:cs="Segoe UI Emoji"/>
+            <w:b/>
+            <w:bCs/>
+            <w:lang w:val="de-AT"/>
+          </w:rPr>
+          <w:t xml:space="preserve"> Layer Encryption</w:t>
+        </w:r>
+      </w:hyperlink>
+    </w:p>
+    <w:p>
+      <w:pPr>
+        <w:numPr>
+          <w:ilvl w:val="0"/>
+          <w:numId w:val="6"/>
+        </w:numPr>
+        <w:rPr>
+          <w:rFonts w:ascii="Segoe UI Emoji" w:hAnsi="Segoe UI Emoji" w:cs="Segoe UI Emoji"/>
+          <w:b/>
+          <w:bCs/>
+          <w:lang w:val="de-AT"/>
+        </w:rPr>
+      </w:pPr>
+      <w:r>
+        <w:rPr>
+          <w:rFonts w:ascii="Segoe UI Emoji" w:hAnsi="Segoe UI Emoji" w:cs="Segoe UI Emoji"/>
+          <w:b/>
+          <w:bCs/>
+          <w:lang w:val="de-AT"/>
+        </w:rPr>
+        <w:t>🔒 AES CBC Encryption</w:t>
+      </w:r>
+    </w:p>
+    <w:p>
+      <w:pPr>
+        <w:numPr>
+          <w:ilvl w:val="0"/>
+          <w:numId w:val="6"/>
+        </w:numPr>
+        <w:rPr>
+          <w:rFonts w:ascii="Segoe UI Emoji" w:hAnsi="Segoe UI Emoji" w:cs="Segoe UI Emoji"/>
+          <w:b/>
+          <w:bCs/>
+          <w:lang w:val="de-AT"/>
+        </w:rPr>
+      </w:pPr>
+      <w:r>
+        <w:rPr>
+          <w:rFonts w:ascii="Segoe UI Emoji" w:hAnsi="Segoe UI Emoji" w:cs="Segoe UI Emoji"/>
+          <w:b/>
+          <w:bCs/>
+          <w:lang w:val="de-AT"/>
+        </w:rPr>
+        <w:t xml:space="preserve">✍️ HMAC </w:t>
+      </w:r>
+      <w:proofErr w:type="spellStart"/>
+      <w:r>
+        <w:rPr>
+          <w:rFonts w:ascii="Segoe UI Emoji" w:hAnsi="Segoe UI Emoji" w:cs="Segoe UI Emoji"/>
+          <w:b/>
+          <w:bCs/>
+          <w:lang w:val="de-AT"/>
+        </w:rPr>
+        <w:t>from</w:t>
+      </w:r>
+      <w:proofErr w:type="spellEnd"/>
+      <w:r>
+        <w:rPr>
+          <w:rFonts w:ascii="Segoe UI Emoji" w:hAnsi="Segoe UI Emoji" w:cs="Segoe UI Emoji"/>
+          <w:b/>
+          <w:bCs/>
+          <w:lang w:val="de-AT"/>
+        </w:rPr>
+        <w:t xml:space="preserve"> Scratch</w:t>
+      </w:r>
+    </w:p>
+    <w:p>
+      <w:pPr>
+        <w:numPr>
+          <w:ilvl w:val="0"/>
+          <w:numId w:val="6"/>
+        </w:numPr>
+        <w:rPr>
+          <w:rFonts w:ascii="Segoe UI Emoji" w:hAnsi="Segoe UI Emoji" w:cs="Segoe UI Emoji"/>
+          <w:b/>
+          <w:bCs/>
+          <w:lang w:val="de-AT"/>
+        </w:rPr>
+      </w:pPr>
+      <w:r>
+        <w:rPr>
+          <w:rFonts w:ascii="Segoe UI Emoji" w:hAnsi="Segoe UI Emoji" w:cs="Segoe UI Emoji"/>
+          <w:b/>
+          <w:bCs/>
+          <w:lang w:val="de-AT"/>
+        </w:rPr>
+        <w:t xml:space="preserve">🔐 Password </w:t>
+      </w:r>
+      <w:proofErr w:type="spellStart"/>
+      <w:r>
+        <w:rPr>
+          <w:rFonts w:ascii="Segoe UI Emoji" w:hAnsi="Segoe UI Emoji" w:cs="Segoe UI Emoji"/>
+          <w:b/>
+          <w:bCs/>
+          <w:lang w:val="de-AT"/>
+        </w:rPr>
+        <w:t>Hasher</w:t>
+      </w:r>
+      <w:proofErr w:type="spellEnd"/>
+      <w:r>
+        <w:rPr>
+          <w:rFonts w:ascii="Segoe UI Emoji" w:hAnsi="Segoe UI Emoji" w:cs="Segoe UI Emoji"/>
+          <w:b/>
+          <w:bCs/>
+          <w:lang w:val="de-AT"/>
+        </w:rPr>
+        <w:t xml:space="preserve"> + Salt</w:t>
+      </w:r>
+    </w:p>
+    <w:p>
+      <w:pPr>
+        <w:numPr>
+          <w:ilvl w:val="0"/>
+          <w:numId w:val="6"/>
+        </w:numPr>
+        <w:rPr>
+          <w:rFonts w:ascii="Segoe UI Emoji" w:hAnsi="Segoe UI Emoji" w:cs="Segoe UI Emoji"/>
+          <w:b/>
+          <w:bCs/>
+          <w:lang w:val="de-AT"/>
+        </w:rPr>
+      </w:pPr>
+      <w:hyperlink r:id="rId6" w:history="1">
+        <w:r>
+          <w:rPr>
+            <w:rStyle w:val="Hyperlink"/>
+            <w:rFonts w:ascii="Segoe UI Emoji" w:hAnsi="Segoe UI Emoji" w:cs="Segoe UI Emoji"/>
+            <w:b/>
+            <w:bCs/>
+            <w:lang w:val="de-AT"/>
+          </w:rPr>
+          <w:t>📬 RSA + PGP Messenger</w:t>
+        </w:r>
+      </w:hyperlink>
+    </w:p>
+    <w:p>
+      <w:pPr>
+        <w:numPr>
+          <w:ilvl w:val="0"/>
+          <w:numId w:val="6"/>
+        </w:numPr>
+        <w:rPr>
+          <w:rFonts w:ascii="Segoe UI Emoji" w:hAnsi="Segoe UI Emoji" w:cs="Segoe UI Emoji"/>
+          <w:b/>
+          <w:bCs/>
+          <w:lang w:val="de-AT"/>
+        </w:rPr>
+      </w:pPr>
+      <w:hyperlink r:id="rId7" w:history="1">
+        <w:r>
+          <w:rPr>
+            <w:rStyle w:val="Hyperlink"/>
+            <w:rFonts w:ascii="Segoe UI Emoji" w:hAnsi="Segoe UI Emoji" w:cs="Segoe UI Emoji"/>
+            <w:b/>
+            <w:bCs/>
+            <w:lang w:val="de-AT"/>
+          </w:rPr>
+          <w:t>🔑 Diffie-Hellman Simulation</w:t>
+        </w:r>
+      </w:hyperlink>
+    </w:p>
+    <w:p>
+      <w:pPr>
+        <w:rPr>
+          <w:rFonts w:ascii="Segoe UI Emoji" w:hAnsi="Segoe UI Emoji" w:cs="Segoe UI Emoji"/>
+          <w:b/>
+          <w:bCs/>
+          <w:lang w:val="de-AT"/>
+        </w:rPr>
+      </w:pPr>
+      <w:r>
+        <w:rPr>
+          <w:rFonts w:ascii="Segoe UI Emoji" w:hAnsi="Segoe UI Emoji" w:cs="Segoe UI Emoji"/>
+          <w:b/>
+          <w:bCs/>
+          <w:lang w:val="de-AT"/>
+        </w:rPr>
+        <w:br w:type="page"/>
+      </w:r>
+    </w:p>
+    <w:p>
+      <w:pPr>
+        <w:rPr>
+          <w:b/>
+          <w:bCs/>
+        </w:rPr>
+      </w:pPr>
+      <w:r>
+        <w:rPr>
+          <w:rFonts w:ascii="Segoe UI Emoji" w:hAnsi="Segoe UI Emoji" w:cs="Segoe UI Emoji"/>
+          <w:b/>
+          <w:bCs/>
+          <w:lang w:val="de-AT"/>
+        </w:rPr>
+        <w:lastRenderedPageBreak/>
+        <w:t>🧠</w:t>
+      </w:r>
+      <w:r>
+        <w:rPr>
           <w:b/>
           <w:bCs/>
         </w:rPr>
@@ -88,7 +1447,7 @@
           <w:lang w:val="de-AT"/>
         </w:rPr>
         <w:pict w14:anchorId="68EB62BF">
-          <v:rect id="_x0000_i1049" style="width:0;height:1.5pt" o:hralign="center" o:hrstd="t" o:hr="t" fillcolor="#a0a0a0" stroked="f"/>
+          <v:rect id="_x0000_i1025" style="width:0;height:1.5pt" o:hralign="center" o:hrstd="t" o:hr="t" fillcolor="#a0a0a0" stroked="f"/>
         </w:pict>
       </w:r>
     </w:p>
@@ -271,7 +1630,7 @@
           <w:lang w:val="de-AT"/>
         </w:rPr>
         <w:pict w14:anchorId="293822E3">
-          <v:rect id="_x0000_i1050" style="width:0;height:1.5pt" o:hralign="center" o:hrstd="t" o:hr="t" fillcolor="#a0a0a0" stroked="f"/>
+          <v:rect id="_x0000_i1026" style="width:0;height:1.5pt" o:hralign="center" o:hrstd="t" o:hr="t" fillcolor="#a0a0a0" stroked="f"/>
         </w:pict>
       </w:r>
     </w:p>
@@ -345,18 +1704,13 @@
       </w:r>
       <w:r>
         <w:br/>
-        <w:t xml:space="preserve">Simulated asymmetric encryption and digital signature handling, complete with tamper-detection </w:t>
-      </w:r>
-      <w:proofErr w:type="gramStart"/>
-      <w:r>
-        <w:t>and .</w:t>
+        <w:t>Simulated asymmetric encryption and digital signature handling, complete with tamper-detection and .</w:t>
       </w:r>
       <w:proofErr w:type="spellStart"/>
       <w:r>
         <w:t>pem</w:t>
       </w:r>
       <w:proofErr w:type="spellEnd"/>
-      <w:proofErr w:type="gramEnd"/>
       <w:r>
         <w:t xml:space="preserve"> key saving.</w:t>
       </w:r>
@@ -430,7 +1784,7 @@
           <w:lang w:val="de-AT"/>
         </w:rPr>
         <w:pict w14:anchorId="699F2EB6">
-          <v:rect id="_x0000_i1051" style="width:0;height:1.5pt" o:hralign="center" o:hrstd="t" o:hr="t" fillcolor="#a0a0a0" stroked="f"/>
+          <v:rect id="_x0000_i1027" style="width:0;height:1.5pt" o:hralign="center" o:hrstd="t" o:hr="t" fillcolor="#a0a0a0" stroked="f"/>
         </w:pict>
       </w:r>
     </w:p>
@@ -503,15 +1857,7 @@
         </w:numPr>
       </w:pPr>
       <w:r>
-        <w:t xml:space="preserve">Most mind-bending concept: Primitive roots + the real magic of </w:t>
-      </w:r>
-      <w:proofErr w:type="gramStart"/>
-      <w:r>
-        <w:t>pow(</w:t>
-      </w:r>
-      <w:proofErr w:type="gramEnd"/>
-      <w:r>
-        <w:t>)</w:t>
+        <w:t>Most mind-bending concept: Primitive roots + the real magic of pow()</w:t>
       </w:r>
     </w:p>
     <w:p>
@@ -544,7 +1890,7 @@
         </w:rPr>
         <w:lastRenderedPageBreak/>
         <w:pict w14:anchorId="1ACFEA90">
-          <v:rect id="_x0000_i1052" style="width:0;height:1.5pt" o:hralign="center" o:hrstd="t" o:hr="t" fillcolor="#a0a0a0" stroked="f"/>
+          <v:rect id="_x0000_i1028" style="width:0;height:1.5pt" o:hralign="center" o:hrstd="t" o:hr="t" fillcolor="#a0a0a0" stroked="f"/>
         </w:pict>
       </w:r>
     </w:p>
@@ -618,6 +1964,155 @@
 <file path=word/numbering.xml><?xml version="1.0" encoding="utf-8"?>
 <w:numbering xmlns:wpc="http://schemas.microsoft.com/office/word/2010/wordprocessingCanvas" xmlns:cx="http://schemas.microsoft.com/office/drawing/2014/chartex" xmlns:cx1="http://schemas.microsoft.com/office/drawing/2015/9/8/chartex" xmlns:cx2="http://schemas.microsoft.com/office/drawing/2015/10/21/chartex" xmlns:cx3="http://schemas.microsoft.com/office/drawing/2016/5/9/chartex" xmlns:cx4="http://schemas.microsoft.com/office/drawing/2016/5/10/chartex" xmlns:cx5="http://schemas.microsoft.com/office/drawing/2016/5/11/chartex" xmlns:cx6="http://schemas.microsoft.com/office/drawing/2016/5/12/chartex" xmlns:cx7="http://schemas.microsoft.com/office/drawing/2016/5/13/chartex" xmlns:cx8="http://schemas.microsoft.com/office/drawing/2016/5/14/chartex" xmlns:mc="http://schemas.openxmlformats.org/markup-compatibility/2006" xmlns:aink="http://schemas.microsoft.com/office/drawing/2016/ink" xmlns:am3d="http://schemas.microsoft.com/office/drawing/2017/model3d" xmlns:o="urn:schemas-microsoft-com:office:office" xmlns:oel="http://schemas.microsoft.com/office/2019/extlst" xmlns:r="http://schemas.openxmlformats.org/officeDocument/2006/relationships" xmlns:m="http://schemas.openxmlformats.org/officeDocument/2006/math" xmlns:v="urn:schemas-microsoft-com:vml" xmlns:wp14="http://schemas.microsoft.com/office/word/2010/wordprocessingDrawing" xmlns:wp="http://schemas.openxmlformats.org/drawingml/2006/wordprocessingDrawing" xmlns:w10="urn:schemas-microsoft-com:office:word" xmlns:w="http://schemas.openxmlformats.org/wordprocessingml/2006/main" xmlns:w14="http://schemas.microsoft.com/office/word/2010/wordml" xmlns:w15="http://schemas.microsoft.com/office/word/2012/wordml" xmlns:w16cex="http://schemas.microsoft.com/office/word/2018/wordml/cex" xmlns:w16cid="http://schemas.microsoft.com/office/word/2016/wordml/cid" xmlns:w16="http://schemas.microsoft.com/office/word/2018/wordml" xmlns:w16du="http://schemas.microsoft.com/office/word/2023/wordml/word16du" xmlns:w16sdtdh="http://schemas.microsoft.com/office/word/2020/wordml/sdtdatahash" xmlns:w16sdtfl="http://schemas.microsoft.com/office/word/2024/wordml/sdtformatlock" xmlns:w16se="http://schemas.microsoft.com/office/word/2015/wordml/symex" xmlns:wpg="http://schemas.microsoft.com/office/word/2010/wordprocessingGroup" xmlns:wpi="http://schemas.microsoft.com/office/word/2010/wordprocessingInk" xmlns:wne="http://schemas.microsoft.com/office/word/2006/wordml" xmlns:wps="http://schemas.microsoft.com/office/word/2010/wordprocessingShape" mc:Ignorable="w14 w15 w16se w16cid w16 w16cex w16sdtdh w16sdtfl w16du wp14">
   <w:abstractNum w:abstractNumId="0" w15:restartNumberingAfterBreak="0">
+    <w:nsid w:val="07475A38"/>
+    <w:multiLevelType w:val="multilevel"/>
+    <w:tmpl w:val="BBA42186"/>
+    <w:lvl w:ilvl="0">
+      <w:start w:val="1"/>
+      <w:numFmt w:val="bullet"/>
+      <w:lvlText w:val=""/>
+      <w:lvlJc w:val="left"/>
+      <w:pPr>
+        <w:tabs>
+          <w:tab w:val="num" w:pos="720"/>
+        </w:tabs>
+        <w:ind w:left="720" w:hanging="360"/>
+      </w:pPr>
+      <w:rPr>
+        <w:rFonts w:ascii="Symbol" w:hAnsi="Symbol" w:hint="default"/>
+        <w:sz w:val="20"/>
+      </w:rPr>
+    </w:lvl>
+    <w:lvl w:ilvl="1" w:tentative="1">
+      <w:start w:val="1"/>
+      <w:numFmt w:val="bullet"/>
+      <w:lvlText w:val="o"/>
+      <w:lvlJc w:val="left"/>
+      <w:pPr>
+        <w:tabs>
+          <w:tab w:val="num" w:pos="1440"/>
+        </w:tabs>
+        <w:ind w:left="1440" w:hanging="360"/>
+      </w:pPr>
+      <w:rPr>
+        <w:rFonts w:ascii="Courier New" w:hAnsi="Courier New" w:hint="default"/>
+        <w:sz w:val="20"/>
+      </w:rPr>
+    </w:lvl>
+    <w:lvl w:ilvl="2" w:tentative="1">
+      <w:start w:val="1"/>
+      <w:numFmt w:val="bullet"/>
+      <w:lvlText w:val=""/>
+      <w:lvlJc w:val="left"/>
+      <w:pPr>
+        <w:tabs>
+          <w:tab w:val="num" w:pos="2160"/>
+        </w:tabs>
+        <w:ind w:left="2160" w:hanging="360"/>
+      </w:pPr>
+      <w:rPr>
+        <w:rFonts w:ascii="Wingdings" w:hAnsi="Wingdings" w:hint="default"/>
+        <w:sz w:val="20"/>
+      </w:rPr>
+    </w:lvl>
+    <w:lvl w:ilvl="3" w:tentative="1">
+      <w:start w:val="1"/>
+      <w:numFmt w:val="bullet"/>
+      <w:lvlText w:val=""/>
+      <w:lvlJc w:val="left"/>
+      <w:pPr>
+        <w:tabs>
+          <w:tab w:val="num" w:pos="2880"/>
+        </w:tabs>
+        <w:ind w:left="2880" w:hanging="360"/>
+      </w:pPr>
+      <w:rPr>
+        <w:rFonts w:ascii="Wingdings" w:hAnsi="Wingdings" w:hint="default"/>
+        <w:sz w:val="20"/>
+      </w:rPr>
+    </w:lvl>
+    <w:lvl w:ilvl="4" w:tentative="1">
+      <w:start w:val="1"/>
+      <w:numFmt w:val="bullet"/>
+      <w:lvlText w:val=""/>
+      <w:lvlJc w:val="left"/>
+      <w:pPr>
+        <w:tabs>
+          <w:tab w:val="num" w:pos="3600"/>
+        </w:tabs>
+        <w:ind w:left="3600" w:hanging="360"/>
+      </w:pPr>
+      <w:rPr>
+        <w:rFonts w:ascii="Wingdings" w:hAnsi="Wingdings" w:hint="default"/>
+        <w:sz w:val="20"/>
+      </w:rPr>
+    </w:lvl>
+    <w:lvl w:ilvl="5" w:tentative="1">
+      <w:start w:val="1"/>
+      <w:numFmt w:val="bullet"/>
+      <w:lvlText w:val=""/>
+      <w:lvlJc w:val="left"/>
+      <w:pPr>
+        <w:tabs>
+          <w:tab w:val="num" w:pos="4320"/>
+        </w:tabs>
+        <w:ind w:left="4320" w:hanging="360"/>
+      </w:pPr>
+      <w:rPr>
+        <w:rFonts w:ascii="Wingdings" w:hAnsi="Wingdings" w:hint="default"/>
+        <w:sz w:val="20"/>
+      </w:rPr>
+    </w:lvl>
+    <w:lvl w:ilvl="6" w:tentative="1">
+      <w:start w:val="1"/>
+      <w:numFmt w:val="bullet"/>
+      <w:lvlText w:val=""/>
+      <w:lvlJc w:val="left"/>
+      <w:pPr>
+        <w:tabs>
+          <w:tab w:val="num" w:pos="5040"/>
+        </w:tabs>
+        <w:ind w:left="5040" w:hanging="360"/>
+      </w:pPr>
+      <w:rPr>
+        <w:rFonts w:ascii="Wingdings" w:hAnsi="Wingdings" w:hint="default"/>
+        <w:sz w:val="20"/>
+      </w:rPr>
+    </w:lvl>
+    <w:lvl w:ilvl="7" w:tentative="1">
+      <w:start w:val="1"/>
+      <w:numFmt w:val="bullet"/>
+      <w:lvlText w:val=""/>
+      <w:lvlJc w:val="left"/>
+      <w:pPr>
+        <w:tabs>
+          <w:tab w:val="num" w:pos="5760"/>
+        </w:tabs>
+        <w:ind w:left="5760" w:hanging="360"/>
+      </w:pPr>
+      <w:rPr>
+        <w:rFonts w:ascii="Wingdings" w:hAnsi="Wingdings" w:hint="default"/>
+        <w:sz w:val="20"/>
+      </w:rPr>
+    </w:lvl>
+    <w:lvl w:ilvl="8" w:tentative="1">
+      <w:start w:val="1"/>
+      <w:numFmt w:val="bullet"/>
+      <w:lvlText w:val=""/>
+      <w:lvlJc w:val="left"/>
+      <w:pPr>
+        <w:tabs>
+          <w:tab w:val="num" w:pos="6480"/>
+        </w:tabs>
+        <w:ind w:left="6480" w:hanging="360"/>
+      </w:pPr>
+      <w:rPr>
+        <w:rFonts w:ascii="Wingdings" w:hAnsi="Wingdings" w:hint="default"/>
+        <w:sz w:val="20"/>
+      </w:rPr>
+    </w:lvl>
+  </w:abstractNum>
+  <w:abstractNum w:abstractNumId="1" w15:restartNumberingAfterBreak="0">
     <w:nsid w:val="0AC6088D"/>
     <w:multiLevelType w:val="multilevel"/>
     <w:tmpl w:val="8DE06E7E"/>
@@ -766,7 +2261,305 @@
       </w:rPr>
     </w:lvl>
   </w:abstractNum>
-  <w:abstractNum w:abstractNumId="1" w15:restartNumberingAfterBreak="0">
+  <w:abstractNum w:abstractNumId="2" w15:restartNumberingAfterBreak="0">
+    <w:nsid w:val="3670177D"/>
+    <w:multiLevelType w:val="multilevel"/>
+    <w:tmpl w:val="9BB4E77A"/>
+    <w:lvl w:ilvl="0">
+      <w:start w:val="1"/>
+      <w:numFmt w:val="bullet"/>
+      <w:lvlText w:val=""/>
+      <w:lvlJc w:val="left"/>
+      <w:pPr>
+        <w:tabs>
+          <w:tab w:val="num" w:pos="720"/>
+        </w:tabs>
+        <w:ind w:left="720" w:hanging="360"/>
+      </w:pPr>
+      <w:rPr>
+        <w:rFonts w:ascii="Symbol" w:hAnsi="Symbol" w:hint="default"/>
+        <w:sz w:val="20"/>
+      </w:rPr>
+    </w:lvl>
+    <w:lvl w:ilvl="1" w:tentative="1">
+      <w:start w:val="1"/>
+      <w:numFmt w:val="bullet"/>
+      <w:lvlText w:val="o"/>
+      <w:lvlJc w:val="left"/>
+      <w:pPr>
+        <w:tabs>
+          <w:tab w:val="num" w:pos="1440"/>
+        </w:tabs>
+        <w:ind w:left="1440" w:hanging="360"/>
+      </w:pPr>
+      <w:rPr>
+        <w:rFonts w:ascii="Courier New" w:hAnsi="Courier New" w:hint="default"/>
+        <w:sz w:val="20"/>
+      </w:rPr>
+    </w:lvl>
+    <w:lvl w:ilvl="2" w:tentative="1">
+      <w:start w:val="1"/>
+      <w:numFmt w:val="bullet"/>
+      <w:lvlText w:val=""/>
+      <w:lvlJc w:val="left"/>
+      <w:pPr>
+        <w:tabs>
+          <w:tab w:val="num" w:pos="2160"/>
+        </w:tabs>
+        <w:ind w:left="2160" w:hanging="360"/>
+      </w:pPr>
+      <w:rPr>
+        <w:rFonts w:ascii="Wingdings" w:hAnsi="Wingdings" w:hint="default"/>
+        <w:sz w:val="20"/>
+      </w:rPr>
+    </w:lvl>
+    <w:lvl w:ilvl="3" w:tentative="1">
+      <w:start w:val="1"/>
+      <w:numFmt w:val="bullet"/>
+      <w:lvlText w:val=""/>
+      <w:lvlJc w:val="left"/>
+      <w:pPr>
+        <w:tabs>
+          <w:tab w:val="num" w:pos="2880"/>
+        </w:tabs>
+        <w:ind w:left="2880" w:hanging="360"/>
+      </w:pPr>
+      <w:rPr>
+        <w:rFonts w:ascii="Wingdings" w:hAnsi="Wingdings" w:hint="default"/>
+        <w:sz w:val="20"/>
+      </w:rPr>
+    </w:lvl>
+    <w:lvl w:ilvl="4" w:tentative="1">
+      <w:start w:val="1"/>
+      <w:numFmt w:val="bullet"/>
+      <w:lvlText w:val=""/>
+      <w:lvlJc w:val="left"/>
+      <w:pPr>
+        <w:tabs>
+          <w:tab w:val="num" w:pos="3600"/>
+        </w:tabs>
+        <w:ind w:left="3600" w:hanging="360"/>
+      </w:pPr>
+      <w:rPr>
+        <w:rFonts w:ascii="Wingdings" w:hAnsi="Wingdings" w:hint="default"/>
+        <w:sz w:val="20"/>
+      </w:rPr>
+    </w:lvl>
+    <w:lvl w:ilvl="5" w:tentative="1">
+      <w:start w:val="1"/>
+      <w:numFmt w:val="bullet"/>
+      <w:lvlText w:val=""/>
+      <w:lvlJc w:val="left"/>
+      <w:pPr>
+        <w:tabs>
+          <w:tab w:val="num" w:pos="4320"/>
+        </w:tabs>
+        <w:ind w:left="4320" w:hanging="360"/>
+      </w:pPr>
+      <w:rPr>
+        <w:rFonts w:ascii="Wingdings" w:hAnsi="Wingdings" w:hint="default"/>
+        <w:sz w:val="20"/>
+      </w:rPr>
+    </w:lvl>
+    <w:lvl w:ilvl="6" w:tentative="1">
+      <w:start w:val="1"/>
+      <w:numFmt w:val="bullet"/>
+      <w:lvlText w:val=""/>
+      <w:lvlJc w:val="left"/>
+      <w:pPr>
+        <w:tabs>
+          <w:tab w:val="num" w:pos="5040"/>
+        </w:tabs>
+        <w:ind w:left="5040" w:hanging="360"/>
+      </w:pPr>
+      <w:rPr>
+        <w:rFonts w:ascii="Wingdings" w:hAnsi="Wingdings" w:hint="default"/>
+        <w:sz w:val="20"/>
+      </w:rPr>
+    </w:lvl>
+    <w:lvl w:ilvl="7" w:tentative="1">
+      <w:start w:val="1"/>
+      <w:numFmt w:val="bullet"/>
+      <w:lvlText w:val=""/>
+      <w:lvlJc w:val="left"/>
+      <w:pPr>
+        <w:tabs>
+          <w:tab w:val="num" w:pos="5760"/>
+        </w:tabs>
+        <w:ind w:left="5760" w:hanging="360"/>
+      </w:pPr>
+      <w:rPr>
+        <w:rFonts w:ascii="Wingdings" w:hAnsi="Wingdings" w:hint="default"/>
+        <w:sz w:val="20"/>
+      </w:rPr>
+    </w:lvl>
+    <w:lvl w:ilvl="8" w:tentative="1">
+      <w:start w:val="1"/>
+      <w:numFmt w:val="bullet"/>
+      <w:lvlText w:val=""/>
+      <w:lvlJc w:val="left"/>
+      <w:pPr>
+        <w:tabs>
+          <w:tab w:val="num" w:pos="6480"/>
+        </w:tabs>
+        <w:ind w:left="6480" w:hanging="360"/>
+      </w:pPr>
+      <w:rPr>
+        <w:rFonts w:ascii="Wingdings" w:hAnsi="Wingdings" w:hint="default"/>
+        <w:sz w:val="20"/>
+      </w:rPr>
+    </w:lvl>
+  </w:abstractNum>
+  <w:abstractNum w:abstractNumId="3" w15:restartNumberingAfterBreak="0">
+    <w:nsid w:val="44082D1D"/>
+    <w:multiLevelType w:val="multilevel"/>
+    <w:tmpl w:val="FEA4A21E"/>
+    <w:lvl w:ilvl="0">
+      <w:start w:val="1"/>
+      <w:numFmt w:val="bullet"/>
+      <w:lvlText w:val=""/>
+      <w:lvlJc w:val="left"/>
+      <w:pPr>
+        <w:tabs>
+          <w:tab w:val="num" w:pos="720"/>
+        </w:tabs>
+        <w:ind w:left="720" w:hanging="360"/>
+      </w:pPr>
+      <w:rPr>
+        <w:rFonts w:ascii="Symbol" w:hAnsi="Symbol" w:hint="default"/>
+        <w:sz w:val="20"/>
+      </w:rPr>
+    </w:lvl>
+    <w:lvl w:ilvl="1" w:tentative="1">
+      <w:start w:val="1"/>
+      <w:numFmt w:val="bullet"/>
+      <w:lvlText w:val="o"/>
+      <w:lvlJc w:val="left"/>
+      <w:pPr>
+        <w:tabs>
+          <w:tab w:val="num" w:pos="1440"/>
+        </w:tabs>
+        <w:ind w:left="1440" w:hanging="360"/>
+      </w:pPr>
+      <w:rPr>
+        <w:rFonts w:ascii="Courier New" w:hAnsi="Courier New" w:hint="default"/>
+        <w:sz w:val="20"/>
+      </w:rPr>
+    </w:lvl>
+    <w:lvl w:ilvl="2" w:tentative="1">
+      <w:start w:val="1"/>
+      <w:numFmt w:val="bullet"/>
+      <w:lvlText w:val=""/>
+      <w:lvlJc w:val="left"/>
+      <w:pPr>
+        <w:tabs>
+          <w:tab w:val="num" w:pos="2160"/>
+        </w:tabs>
+        <w:ind w:left="2160" w:hanging="360"/>
+      </w:pPr>
+      <w:rPr>
+        <w:rFonts w:ascii="Wingdings" w:hAnsi="Wingdings" w:hint="default"/>
+        <w:sz w:val="20"/>
+      </w:rPr>
+    </w:lvl>
+    <w:lvl w:ilvl="3" w:tentative="1">
+      <w:start w:val="1"/>
+      <w:numFmt w:val="bullet"/>
+      <w:lvlText w:val=""/>
+      <w:lvlJc w:val="left"/>
+      <w:pPr>
+        <w:tabs>
+          <w:tab w:val="num" w:pos="2880"/>
+        </w:tabs>
+        <w:ind w:left="2880" w:hanging="360"/>
+      </w:pPr>
+      <w:rPr>
+        <w:rFonts w:ascii="Wingdings" w:hAnsi="Wingdings" w:hint="default"/>
+        <w:sz w:val="20"/>
+      </w:rPr>
+    </w:lvl>
+    <w:lvl w:ilvl="4" w:tentative="1">
+      <w:start w:val="1"/>
+      <w:numFmt w:val="bullet"/>
+      <w:lvlText w:val=""/>
+      <w:lvlJc w:val="left"/>
+      <w:pPr>
+        <w:tabs>
+          <w:tab w:val="num" w:pos="3600"/>
+        </w:tabs>
+        <w:ind w:left="3600" w:hanging="360"/>
+      </w:pPr>
+      <w:rPr>
+        <w:rFonts w:ascii="Wingdings" w:hAnsi="Wingdings" w:hint="default"/>
+        <w:sz w:val="20"/>
+      </w:rPr>
+    </w:lvl>
+    <w:lvl w:ilvl="5" w:tentative="1">
+      <w:start w:val="1"/>
+      <w:numFmt w:val="bullet"/>
+      <w:lvlText w:val=""/>
+      <w:lvlJc w:val="left"/>
+      <w:pPr>
+        <w:tabs>
+          <w:tab w:val="num" w:pos="4320"/>
+        </w:tabs>
+        <w:ind w:left="4320" w:hanging="360"/>
+      </w:pPr>
+      <w:rPr>
+        <w:rFonts w:ascii="Wingdings" w:hAnsi="Wingdings" w:hint="default"/>
+        <w:sz w:val="20"/>
+      </w:rPr>
+    </w:lvl>
+    <w:lvl w:ilvl="6" w:tentative="1">
+      <w:start w:val="1"/>
+      <w:numFmt w:val="bullet"/>
+      <w:lvlText w:val=""/>
+      <w:lvlJc w:val="left"/>
+      <w:pPr>
+        <w:tabs>
+          <w:tab w:val="num" w:pos="5040"/>
+        </w:tabs>
+        <w:ind w:left="5040" w:hanging="360"/>
+      </w:pPr>
+      <w:rPr>
+        <w:rFonts w:ascii="Wingdings" w:hAnsi="Wingdings" w:hint="default"/>
+        <w:sz w:val="20"/>
+      </w:rPr>
+    </w:lvl>
+    <w:lvl w:ilvl="7" w:tentative="1">
+      <w:start w:val="1"/>
+      <w:numFmt w:val="bullet"/>
+      <w:lvlText w:val=""/>
+      <w:lvlJc w:val="left"/>
+      <w:pPr>
+        <w:tabs>
+          <w:tab w:val="num" w:pos="5760"/>
+        </w:tabs>
+        <w:ind w:left="5760" w:hanging="360"/>
+      </w:pPr>
+      <w:rPr>
+        <w:rFonts w:ascii="Wingdings" w:hAnsi="Wingdings" w:hint="default"/>
+        <w:sz w:val="20"/>
+      </w:rPr>
+    </w:lvl>
+    <w:lvl w:ilvl="8" w:tentative="1">
+      <w:start w:val="1"/>
+      <w:numFmt w:val="bullet"/>
+      <w:lvlText w:val=""/>
+      <w:lvlJc w:val="left"/>
+      <w:pPr>
+        <w:tabs>
+          <w:tab w:val="num" w:pos="6480"/>
+        </w:tabs>
+        <w:ind w:left="6480" w:hanging="360"/>
+      </w:pPr>
+      <w:rPr>
+        <w:rFonts w:ascii="Wingdings" w:hAnsi="Wingdings" w:hint="default"/>
+        <w:sz w:val="20"/>
+      </w:rPr>
+    </w:lvl>
+  </w:abstractNum>
+  <w:abstractNum w:abstractNumId="4" w15:restartNumberingAfterBreak="0">
     <w:nsid w:val="50702D70"/>
     <w:multiLevelType w:val="multilevel"/>
     <w:tmpl w:val="A07C4AB8"/>
@@ -915,7 +2708,7 @@
       </w:rPr>
     </w:lvl>
   </w:abstractNum>
-  <w:abstractNum w:abstractNumId="2" w15:restartNumberingAfterBreak="0">
+  <w:abstractNum w:abstractNumId="5" w15:restartNumberingAfterBreak="0">
     <w:nsid w:val="59D3321C"/>
     <w:multiLevelType w:val="multilevel"/>
     <w:tmpl w:val="4376947A"/>
@@ -1065,13 +2858,22 @@
     </w:lvl>
   </w:abstractNum>
   <w:num w:numId="1" w16cid:durableId="54471351">
+    <w:abstractNumId w:val="4"/>
+  </w:num>
+  <w:num w:numId="2" w16cid:durableId="1419982681">
+    <w:abstractNumId w:val="5"/>
+  </w:num>
+  <w:num w:numId="3" w16cid:durableId="538278207">
     <w:abstractNumId w:val="1"/>
   </w:num>
-  <w:num w:numId="2" w16cid:durableId="1419982681">
+  <w:num w:numId="4" w16cid:durableId="1090932956">
+    <w:abstractNumId w:val="0"/>
+  </w:num>
+  <w:num w:numId="5" w16cid:durableId="76220273">
+    <w:abstractNumId w:val="3"/>
+  </w:num>
+  <w:num w:numId="6" w16cid:durableId="1667593836">
     <w:abstractNumId w:val="2"/>
-  </w:num>
-  <w:num w:numId="3" w16cid:durableId="538278207">
-    <w:abstractNumId w:val="0"/>
   </w:num>
 </w:numbering>
 </file>
@@ -2008,6 +3810,29 @@
       <w:spacing w:val="5"/>
     </w:rPr>
   </w:style>
+  <w:style w:type="character" w:styleId="Hyperlink">
+    <w:name w:val="Hyperlink"/>
+    <w:basedOn w:val="Absatz-Standardschriftart"/>
+    <w:uiPriority w:val="99"/>
+    <w:unhideWhenUsed/>
+    <w:rsid w:val="00EA0541"/>
+    <w:rPr>
+      <w:color w:val="0563C1" w:themeColor="hyperlink"/>
+      <w:u w:val="single"/>
+    </w:rPr>
+  </w:style>
+  <w:style w:type="character" w:styleId="NichtaufgelsteErwhnung">
+    <w:name w:val="Unresolved Mention"/>
+    <w:basedOn w:val="Absatz-Standardschriftart"/>
+    <w:uiPriority w:val="99"/>
+    <w:semiHidden/>
+    <w:unhideWhenUsed/>
+    <w:rsid w:val="00EA0541"/>
+    <w:rPr>
+      <w:color w:val="605E5C"/>
+      <w:shd w:val="clear" w:color="auto" w:fill="E1DFDD"/>
+    </w:rPr>
+  </w:style>
 </w:styles>
 </file>
 

</xml_diff>